<commit_message>
all in one push
</commit_message>
<xml_diff>
--- a/assignment/Module-1 .docx
+++ b/assignment/Module-1 .docx
@@ -60,6 +60,15 @@
           <w:szCs w:val="28"/>
         </w:rPr>
         <w:t>1.What is software? What is software engineering?</w:t>
+      </w:r>
+      <w:r>
+        <w:rPr>
+          <w:b/>
+          <w:bCs/>
+          <w:sz w:val="28"/>
+          <w:szCs w:val="28"/>
+        </w:rPr>
+        <w:tab/>
       </w:r>
     </w:p>
     <w:p>

</xml_diff>